<commit_message>
uploaded my 2 wireframes
</commit_message>
<xml_diff>
--- a/CISC 3650 Project Files/CISC 3650 Text Submission.docx
+++ b/CISC 3650 Project Files/CISC 3650 Text Submission.docx
@@ -564,6 +564,223 @@
       <w:pPr>
         <w:spacing w:line="360" w:lineRule="auto"/>
       </w:pPr>
+      <w:r>
+        <w:rPr>
+          <w:noProof/>
+        </w:rPr>
+        <w:lastRenderedPageBreak/>
+        <w:drawing>
+          <wp:inline distT="0" distB="0" distL="0" distR="0" wp14:anchorId="5244E1C2" wp14:editId="06A2E51B">
+            <wp:extent cx="5943600" cy="3809365"/>
+            <wp:effectExtent l="0" t="0" r="0" b="635"/>
+            <wp:docPr id="582186586" name="Picture 1" descr="A screenshot of a computer&#10;&#10;Description automatically generated"/>
+            <wp:cNvGraphicFramePr>
+              <a:graphicFrameLocks xmlns:a="http://schemas.openxmlformats.org/drawingml/2006/main" noChangeAspect="1"/>
+            </wp:cNvGraphicFramePr>
+            <a:graphic xmlns:a="http://schemas.openxmlformats.org/drawingml/2006/main">
+              <a:graphicData uri="http://schemas.openxmlformats.org/drawingml/2006/picture">
+                <pic:pic xmlns:pic="http://schemas.openxmlformats.org/drawingml/2006/picture">
+                  <pic:nvPicPr>
+                    <pic:cNvPr id="582186586" name="Picture 1" descr="A screenshot of a computer&#10;&#10;Description automatically generated"/>
+                    <pic:cNvPicPr/>
+                  </pic:nvPicPr>
+                  <pic:blipFill>
+                    <a:blip r:embed="rId10" cstate="print">
+                      <a:extLst>
+                        <a:ext uri="{28A0092B-C50C-407E-A947-70E740481C1C}">
+                          <a14:useLocalDpi xmlns:a14="http://schemas.microsoft.com/office/drawing/2010/main" val="0"/>
+                        </a:ext>
+                      </a:extLst>
+                    </a:blip>
+                    <a:stretch>
+                      <a:fillRect/>
+                    </a:stretch>
+                  </pic:blipFill>
+                  <pic:spPr>
+                    <a:xfrm>
+                      <a:off x="0" y="0"/>
+                      <a:ext cx="5943600" cy="3809365"/>
+                    </a:xfrm>
+                    <a:prstGeom prst="rect">
+                      <a:avLst/>
+                    </a:prstGeom>
+                  </pic:spPr>
+                </pic:pic>
+              </a:graphicData>
+            </a:graphic>
+          </wp:inline>
+        </w:drawing>
+      </w:r>
+    </w:p>
+    <w:p>
+      <w:pPr>
+        <w:spacing w:line="360" w:lineRule="auto"/>
+        <w:rPr>
+          <w:noProof/>
+        </w:rPr>
+      </w:pPr>
+    </w:p>
+    <w:p>
+      <w:pPr>
+        <w:spacing w:line="360" w:lineRule="auto"/>
+        <w:rPr>
+          <w:noProof/>
+        </w:rPr>
+      </w:pPr>
+    </w:p>
+    <w:p>
+      <w:pPr>
+        <w:spacing w:line="360" w:lineRule="auto"/>
+        <w:rPr>
+          <w:noProof/>
+        </w:rPr>
+      </w:pPr>
+      <w:r>
+        <w:rPr>
+          <w:noProof/>
+        </w:rPr>
+        <w:lastRenderedPageBreak/>
+        <w:drawing>
+          <wp:inline distT="0" distB="0" distL="0" distR="0" wp14:anchorId="09565764" wp14:editId="05E17DF1">
+            <wp:extent cx="5943600" cy="6141720"/>
+            <wp:effectExtent l="0" t="0" r="0" b="0"/>
+            <wp:docPr id="1658490092" name="Picture 5" descr="A screenshot of a menu&#10;&#10;Description automatically generated"/>
+            <wp:cNvGraphicFramePr>
+              <a:graphicFrameLocks xmlns:a="http://schemas.openxmlformats.org/drawingml/2006/main" noChangeAspect="1"/>
+            </wp:cNvGraphicFramePr>
+            <a:graphic xmlns:a="http://schemas.openxmlformats.org/drawingml/2006/main">
+              <a:graphicData uri="http://schemas.openxmlformats.org/drawingml/2006/picture">
+                <pic:pic xmlns:pic="http://schemas.openxmlformats.org/drawingml/2006/picture">
+                  <pic:nvPicPr>
+                    <pic:cNvPr id="1658490092" name="Picture 5" descr="A screenshot of a menu&#10;&#10;Description automatically generated"/>
+                    <pic:cNvPicPr/>
+                  </pic:nvPicPr>
+                  <pic:blipFill>
+                    <a:blip r:embed="rId11">
+                      <a:extLst>
+                        <a:ext uri="{28A0092B-C50C-407E-A947-70E740481C1C}">
+                          <a14:useLocalDpi xmlns:a14="http://schemas.microsoft.com/office/drawing/2010/main" val="0"/>
+                        </a:ext>
+                      </a:extLst>
+                    </a:blip>
+                    <a:stretch>
+                      <a:fillRect/>
+                    </a:stretch>
+                  </pic:blipFill>
+                  <pic:spPr>
+                    <a:xfrm>
+                      <a:off x="0" y="0"/>
+                      <a:ext cx="5943600" cy="6141720"/>
+                    </a:xfrm>
+                    <a:prstGeom prst="rect">
+                      <a:avLst/>
+                    </a:prstGeom>
+                  </pic:spPr>
+                </pic:pic>
+              </a:graphicData>
+            </a:graphic>
+          </wp:inline>
+        </w:drawing>
+      </w:r>
+    </w:p>
+    <w:p>
+      <w:pPr>
+        <w:spacing w:line="360" w:lineRule="auto"/>
+      </w:pPr>
+      <w:r>
+        <w:rPr>
+          <w:noProof/>
+        </w:rPr>
+        <w:lastRenderedPageBreak/>
+        <w:drawing>
+          <wp:inline distT="0" distB="0" distL="0" distR="0" wp14:anchorId="55C59548" wp14:editId="33F3964C">
+            <wp:extent cx="5943600" cy="6141720"/>
+            <wp:effectExtent l="0" t="0" r="0" b="0"/>
+            <wp:docPr id="152795402" name="Picture 6" descr="A screenshot of a menu&#10;&#10;Description automatically generated"/>
+            <wp:cNvGraphicFramePr>
+              <a:graphicFrameLocks xmlns:a="http://schemas.openxmlformats.org/drawingml/2006/main" noChangeAspect="1"/>
+            </wp:cNvGraphicFramePr>
+            <a:graphic xmlns:a="http://schemas.openxmlformats.org/drawingml/2006/main">
+              <a:graphicData uri="http://schemas.openxmlformats.org/drawingml/2006/picture">
+                <pic:pic xmlns:pic="http://schemas.openxmlformats.org/drawingml/2006/picture">
+                  <pic:nvPicPr>
+                    <pic:cNvPr id="152795402" name="Picture 6" descr="A screenshot of a menu&#10;&#10;Description automatically generated"/>
+                    <pic:cNvPicPr/>
+                  </pic:nvPicPr>
+                  <pic:blipFill>
+                    <a:blip r:embed="rId12">
+                      <a:extLst>
+                        <a:ext uri="{28A0092B-C50C-407E-A947-70E740481C1C}">
+                          <a14:useLocalDpi xmlns:a14="http://schemas.microsoft.com/office/drawing/2010/main" val="0"/>
+                        </a:ext>
+                      </a:extLst>
+                    </a:blip>
+                    <a:stretch>
+                      <a:fillRect/>
+                    </a:stretch>
+                  </pic:blipFill>
+                  <pic:spPr>
+                    <a:xfrm>
+                      <a:off x="0" y="0"/>
+                      <a:ext cx="5943600" cy="6141720"/>
+                    </a:xfrm>
+                    <a:prstGeom prst="rect">
+                      <a:avLst/>
+                    </a:prstGeom>
+                  </pic:spPr>
+                </pic:pic>
+              </a:graphicData>
+            </a:graphic>
+          </wp:inline>
+        </w:drawing>
+      </w:r>
+      <w:r>
+        <w:rPr>
+          <w:noProof/>
+        </w:rPr>
+        <w:lastRenderedPageBreak/>
+        <w:drawing>
+          <wp:inline distT="0" distB="0" distL="0" distR="0" wp14:anchorId="2B8B40A4" wp14:editId="17490669">
+            <wp:extent cx="5943600" cy="6141720"/>
+            <wp:effectExtent l="0" t="0" r="0" b="0"/>
+            <wp:docPr id="1619340261" name="Picture 7" descr="A screenshot of a computer&#10;&#10;Description automatically generated"/>
+            <wp:cNvGraphicFramePr>
+              <a:graphicFrameLocks xmlns:a="http://schemas.openxmlformats.org/drawingml/2006/main" noChangeAspect="1"/>
+            </wp:cNvGraphicFramePr>
+            <a:graphic xmlns:a="http://schemas.openxmlformats.org/drawingml/2006/main">
+              <a:graphicData uri="http://schemas.openxmlformats.org/drawingml/2006/picture">
+                <pic:pic xmlns:pic="http://schemas.openxmlformats.org/drawingml/2006/picture">
+                  <pic:nvPicPr>
+                    <pic:cNvPr id="1619340261" name="Picture 7" descr="A screenshot of a computer&#10;&#10;Description automatically generated"/>
+                    <pic:cNvPicPr/>
+                  </pic:nvPicPr>
+                  <pic:blipFill>
+                    <a:blip r:embed="rId13">
+                      <a:extLst>
+                        <a:ext uri="{28A0092B-C50C-407E-A947-70E740481C1C}">
+                          <a14:useLocalDpi xmlns:a14="http://schemas.microsoft.com/office/drawing/2010/main" val="0"/>
+                        </a:ext>
+                      </a:extLst>
+                    </a:blip>
+                    <a:stretch>
+                      <a:fillRect/>
+                    </a:stretch>
+                  </pic:blipFill>
+                  <pic:spPr>
+                    <a:xfrm>
+                      <a:off x="0" y="0"/>
+                      <a:ext cx="5943600" cy="6141720"/>
+                    </a:xfrm>
+                    <a:prstGeom prst="rect">
+                      <a:avLst/>
+                    </a:prstGeom>
+                  </pic:spPr>
+                </pic:pic>
+              </a:graphicData>
+            </a:graphic>
+          </wp:inline>
+        </w:drawing>
+      </w:r>
     </w:p>
     <w:p>
       <w:pPr>
@@ -582,6 +799,53 @@
       <w:pPr>
         <w:spacing w:line="360" w:lineRule="auto"/>
       </w:pPr>
+      <w:r>
+        <w:rPr>
+          <w:noProof/>
+        </w:rPr>
+        <w:lastRenderedPageBreak/>
+        <w:drawing>
+          <wp:inline distT="0" distB="0" distL="0" distR="0" wp14:anchorId="190E9B2E" wp14:editId="4E615266">
+            <wp:extent cx="5943600" cy="6066790"/>
+            <wp:effectExtent l="0" t="0" r="0" b="0"/>
+            <wp:docPr id="1891726939" name="Picture 8"/>
+            <wp:cNvGraphicFramePr>
+              <a:graphicFrameLocks xmlns:a="http://schemas.openxmlformats.org/drawingml/2006/main" noChangeAspect="1"/>
+            </wp:cNvGraphicFramePr>
+            <a:graphic xmlns:a="http://schemas.openxmlformats.org/drawingml/2006/main">
+              <a:graphicData uri="http://schemas.openxmlformats.org/drawingml/2006/picture">
+                <pic:pic xmlns:pic="http://schemas.openxmlformats.org/drawingml/2006/picture">
+                  <pic:nvPicPr>
+                    <pic:cNvPr id="1891726939" name="Picture 1891726939"/>
+                    <pic:cNvPicPr/>
+                  </pic:nvPicPr>
+                  <pic:blipFill>
+                    <a:blip r:embed="rId14" cstate="print">
+                      <a:extLst>
+                        <a:ext uri="{28A0092B-C50C-407E-A947-70E740481C1C}">
+                          <a14:useLocalDpi xmlns:a14="http://schemas.microsoft.com/office/drawing/2010/main" val="0"/>
+                        </a:ext>
+                      </a:extLst>
+                    </a:blip>
+                    <a:stretch>
+                      <a:fillRect/>
+                    </a:stretch>
+                  </pic:blipFill>
+                  <pic:spPr>
+                    <a:xfrm>
+                      <a:off x="0" y="0"/>
+                      <a:ext cx="5943600" cy="6066790"/>
+                    </a:xfrm>
+                    <a:prstGeom prst="rect">
+                      <a:avLst/>
+                    </a:prstGeom>
+                  </pic:spPr>
+                </pic:pic>
+              </a:graphicData>
+            </a:graphic>
+          </wp:inline>
+        </w:drawing>
+      </w:r>
     </w:p>
     <w:p>
       <w:pPr>
@@ -719,6 +983,7 @@
           <w:bCs/>
           <w:highlight w:val="yellow"/>
         </w:rPr>
+        <w:lastRenderedPageBreak/>
         <w:t xml:space="preserve">A brief description of what each member </w:t>
       </w:r>
       <w:r>
@@ -2120,21 +2385,6 @@
 </file>
 
 <file path=customXml/item1.xml><?xml version="1.0" encoding="utf-8"?>
-<p:properties xmlns:p="http://schemas.microsoft.com/office/2006/metadata/properties" xmlns:xsi="http://www.w3.org/2001/XMLSchema-instance" xmlns:pc="http://schemas.microsoft.com/office/infopath/2007/PartnerControls">
-  <documentManagement/>
-</p:properties>
-</file>
-
-<file path=customXml/item2.xml><?xml version="1.0" encoding="utf-8"?>
-<?mso-contentType ?>
-<FormTemplates xmlns="http://schemas.microsoft.com/sharepoint/v3/contenttype/forms">
-  <Display>DocumentLibraryForm</Display>
-  <Edit>DocumentLibraryForm</Edit>
-  <New>DocumentLibraryForm</New>
-</FormTemplates>
-</file>
-
-<file path=customXml/item3.xml><?xml version="1.0" encoding="utf-8"?>
 <ct:contentTypeSchema xmlns:ct="http://schemas.microsoft.com/office/2006/metadata/contentType" xmlns:ma="http://schemas.microsoft.com/office/2006/metadata/properties/metaAttributes" ct:_="" ma:_="" ma:contentTypeName="Document" ma:contentTypeID="0x010100DF6D65454230BC41970DC5ED3508B6F2" ma:contentTypeVersion="6" ma:contentTypeDescription="Create a new document." ma:contentTypeScope="" ma:versionID="108e864b7e7df458b801aa2db6b47510">
   <xsd:schema xmlns:xsd="http://www.w3.org/2001/XMLSchema" xmlns:xs="http://www.w3.org/2001/XMLSchema" xmlns:p="http://schemas.microsoft.com/office/2006/metadata/properties" xmlns:ns3="48074108-164d-4fee-95a8-d0d3d9fbd51c" targetNamespace="http://schemas.microsoft.com/office/2006/metadata/properties" ma:root="true" ma:fieldsID="c276753f3f90da04ce83f5510a34481d" ns3:_="">
     <xsd:import namespace="48074108-164d-4fee-95a8-d0d3d9fbd51c"/>
@@ -2292,31 +2542,22 @@
 </ct:contentTypeSchema>
 </file>
 
-<file path=customXml/itemProps1.xml><?xml version="1.0" encoding="utf-8"?>
-<ds:datastoreItem xmlns:ds="http://schemas.openxmlformats.org/officeDocument/2006/customXml" ds:itemID="{CA398C16-F321-477C-8FFF-9CED76F0100B}">
-  <ds:schemaRefs>
-    <ds:schemaRef ds:uri="http://schemas.microsoft.com/office/infopath/2007/PartnerControls"/>
-    <ds:schemaRef ds:uri="http://purl.org/dc/terms/"/>
-    <ds:schemaRef ds:uri="http://www.w3.org/XML/1998/namespace"/>
-    <ds:schemaRef ds:uri="http://schemas.openxmlformats.org/package/2006/metadata/core-properties"/>
-    <ds:schemaRef ds:uri="48074108-164d-4fee-95a8-d0d3d9fbd51c"/>
-    <ds:schemaRef ds:uri="http://schemas.microsoft.com/office/2006/documentManagement/types"/>
-    <ds:schemaRef ds:uri="http://purl.org/dc/elements/1.1/"/>
-    <ds:schemaRef ds:uri="http://schemas.microsoft.com/office/2006/metadata/properties"/>
-    <ds:schemaRef ds:uri="http://purl.org/dc/dcmitype/"/>
-  </ds:schemaRefs>
-</ds:datastoreItem>
+<file path=customXml/item2.xml><?xml version="1.0" encoding="utf-8"?>
+<?mso-contentType ?>
+<FormTemplates xmlns="http://schemas.microsoft.com/sharepoint/v3/contenttype/forms">
+  <Display>DocumentLibraryForm</Display>
+  <Edit>DocumentLibraryForm</Edit>
+  <New>DocumentLibraryForm</New>
+</FormTemplates>
 </file>
 
-<file path=customXml/itemProps2.xml><?xml version="1.0" encoding="utf-8"?>
-<ds:datastoreItem xmlns:ds="http://schemas.openxmlformats.org/officeDocument/2006/customXml" ds:itemID="{43D5547F-0241-49BC-9A23-6DF1DD246841}">
-  <ds:schemaRefs>
-    <ds:schemaRef ds:uri="http://schemas.microsoft.com/sharepoint/v3/contenttype/forms"/>
-  </ds:schemaRefs>
-</ds:datastoreItem>
+<file path=customXml/item3.xml><?xml version="1.0" encoding="utf-8"?>
+<p:properties xmlns:p="http://schemas.microsoft.com/office/2006/metadata/properties" xmlns:xsi="http://www.w3.org/2001/XMLSchema-instance" xmlns:pc="http://schemas.microsoft.com/office/infopath/2007/PartnerControls">
+  <documentManagement/>
+</p:properties>
 </file>
 
-<file path=customXml/itemProps3.xml><?xml version="1.0" encoding="utf-8"?>
+<file path=customXml/itemProps1.xml><?xml version="1.0" encoding="utf-8"?>
 <ds:datastoreItem xmlns:ds="http://schemas.openxmlformats.org/officeDocument/2006/customXml" ds:itemID="{204C839F-ED88-457A-B457-DA62DFE52A2A}">
   <ds:schemaRefs>
     <ds:schemaRef ds:uri="http://schemas.microsoft.com/office/2006/metadata/contentType"/>
@@ -2332,4 +2573,21 @@
     <ds:schemaRef ds:uri="http://schemas.microsoft.com/internal/obd"/>
   </ds:schemaRefs>
 </ds:datastoreItem>
+</file>
+
+<file path=customXml/itemProps2.xml><?xml version="1.0" encoding="utf-8"?>
+<ds:datastoreItem xmlns:ds="http://schemas.openxmlformats.org/officeDocument/2006/customXml" ds:itemID="{43D5547F-0241-49BC-9A23-6DF1DD246841}">
+  <ds:schemaRefs>
+    <ds:schemaRef ds:uri="http://schemas.microsoft.com/sharepoint/v3/contenttype/forms"/>
+  </ds:schemaRefs>
+</ds:datastoreItem>
+</file>
+
+<file path=customXml/itemProps3.xml><?xml version="1.0" encoding="utf-8"?>
+<ds:datastoreItem xmlns:ds="http://schemas.openxmlformats.org/officeDocument/2006/customXml" ds:itemID="{CA398C16-F321-477C-8FFF-9CED76F0100B}">
+  <ds:schemaRefs>
+    <ds:schemaRef ds:uri="http://schemas.microsoft.com/office/2006/metadata/properties"/>
+    <ds:schemaRef ds:uri="http://schemas.microsoft.com/office/infopath/2007/PartnerControls"/>
+  </ds:schemaRefs>
+</ds:datastoreItem>
 </file>
</xml_diff>